<commit_message>
create a new app CheckIn, 前端请在CheckIn/Templates/CheckIn下添加代码
</commit_message>
<xml_diff>
--- a/documents/函数.docx
+++ b/documents/函数.docx
@@ -3736,14 +3736,32 @@
         </w:rPr>
         <w:t xml:space="preserve"> </w:t>
       </w:r>
-      <w:r>
-        <w:rPr>
-          <w:rFonts w:ascii="微软雅黑" w:eastAsia="微软雅黑" w:hAnsi="微软雅黑"/>
-          <w:sz w:val="24"/>
-          <w:szCs w:val="24"/>
-        </w:rPr>
-        <w:t>confirmed</w:t>
-      </w:r>
+      <w:proofErr w:type="spellStart"/>
+      <w:r>
+        <w:rPr>
+          <w:rFonts w:ascii="微软雅黑" w:eastAsia="微软雅黑" w:hAnsi="微软雅黑"/>
+          <w:sz w:val="24"/>
+          <w:szCs w:val="24"/>
+        </w:rPr>
+        <w:t>C</w:t>
+      </w:r>
+      <w:r>
+        <w:rPr>
+          <w:rFonts w:ascii="微软雅黑" w:eastAsia="微软雅黑" w:hAnsi="微软雅黑"/>
+          <w:sz w:val="24"/>
+          <w:szCs w:val="24"/>
+        </w:rPr>
+        <w:t>onfirme</w:t>
+      </w:r>
+      <w:r>
+        <w:rPr>
+          <w:rFonts w:ascii="微软雅黑" w:eastAsia="微软雅黑" w:hAnsi="微软雅黑" w:hint="eastAsia"/>
+          <w:sz w:val="24"/>
+          <w:szCs w:val="24"/>
+        </w:rPr>
+        <w:t>ID</w:t>
+      </w:r>
+      <w:proofErr w:type="spellEnd"/>
       <w:r>
         <w:rPr>
           <w:rFonts w:ascii="微软雅黑" w:eastAsia="微软雅黑" w:hAnsi="微软雅黑" w:hint="eastAsia"/>
@@ -3766,15 +3784,15 @@
           <w:sz w:val="24"/>
           <w:szCs w:val="24"/>
         </w:rPr>
-        <w:t>不是首次入住</w:t>
-      </w:r>
-      <w:r>
-        <w:rPr>
-          <w:rFonts w:ascii="微软雅黑" w:eastAsia="微软雅黑" w:hAnsi="微软雅黑" w:hint="eastAsia"/>
-          <w:sz w:val="24"/>
-          <w:szCs w:val="24"/>
-        </w:rPr>
-        <w:t>后调用/</w:t>
+        <w:t>中</w:t>
+      </w:r>
+      <w:r>
+        <w:rPr>
+          <w:rFonts w:ascii="微软雅黑" w:eastAsia="微软雅黑" w:hAnsi="微软雅黑" w:hint="eastAsia"/>
+          <w:sz w:val="24"/>
+          <w:szCs w:val="24"/>
+        </w:rPr>
+        <w:t>调用/</w:t>
       </w:r>
       <w:proofErr w:type="spellStart"/>
       <w:r>
@@ -4286,7 +4304,7 @@
         <w:pStyle w:val="a7"/>
         <w:ind w:left="360" w:firstLineChars="0" w:firstLine="0"/>
         <w:rPr>
-          <w:rFonts w:ascii="微软雅黑" w:eastAsia="微软雅黑" w:hAnsi="微软雅黑" w:hint="eastAsia"/>
+          <w:rFonts w:ascii="微软雅黑" w:eastAsia="微软雅黑" w:hAnsi="微软雅黑"/>
           <w:sz w:val="24"/>
           <w:szCs w:val="24"/>
         </w:rPr>
@@ -4652,7 +4670,6 @@
           <w:sz w:val="24"/>
           <w:szCs w:val="24"/>
         </w:rPr>
-        <w:lastRenderedPageBreak/>
         <w:tab/>
       </w:r>
       <w:r>

</xml_diff>